<commit_message>
Añadidas imagenes y ligeras modificaciones de UML, Listo para iniciar proyecto
</commit_message>
<xml_diff>
--- a/TFG- 1 Introduccion.docx
+++ b/TFG- 1 Introduccion.docx
@@ -133,6 +133,9 @@
         <w:t>[</w:t>
       </w:r>
       <w:r>
+        <w:t>1-</w:t>
+      </w:r>
+      <w:r>
         <w:t>FOTO DE EJEMPLO</w:t>
       </w:r>
       <w:r>
@@ -144,7 +147,13 @@
         <w:ind w:left="708"/>
       </w:pPr>
       <w:r>
-        <w:t>[DIAGRAMA EXPLICANDO LA PROBLEMATICA]</w:t>
+        <w:t>[</w:t>
+      </w:r>
+      <w:r>
+        <w:t>2-</w:t>
+      </w:r>
+      <w:r>
+        <w:t>DIAGRAMA EXPLICANDO LA PROBLEMATICA]</w:t>
       </w:r>
       <w:r>
         <w:t xml:space="preserve"> </w:t>
@@ -172,13 +181,22 @@
       <w:r>
         <w:t>, mucho más cómodo de recolectar y compatible con el uso de la maquinaria.</w:t>
       </w:r>
+      <w:r>
+        <w:t xml:space="preserve"> Es el más común dentro de la empresa.</w:t>
+      </w:r>
     </w:p>
     <w:p>
       <w:pPr>
         <w:pStyle w:val="Pargrafodelista"/>
       </w:pPr>
       <w:r>
-        <w:t>[FOTO DE EJEMPLO]</w:t>
+        <w:t>[</w:t>
+      </w:r>
+      <w:r>
+        <w:t>3-</w:t>
+      </w:r>
+      <w:r>
+        <w:t>FOTO DE EJEMPLO]</w:t>
       </w:r>
     </w:p>
     <w:p>
@@ -186,7 +204,31 @@
         <w:pStyle w:val="Pargrafodelista"/>
       </w:pPr>
       <w:r>
-        <w:t>[DIAGRAMA EXPLICANDO LA FACILIDAD DE USO PARA UN TRACTOR]</w:t>
+        <w:t>[</w:t>
+      </w:r>
+      <w:r>
+        <w:t>4-</w:t>
+      </w:r>
+      <w:r>
+        <w:t>DIAGRAMA EXPLICANDO LA FACILIDAD DE USO PARA UN TRACTOR]</w:t>
+      </w:r>
+    </w:p>
+    <w:p>
+      <w:pPr>
+        <w:pStyle w:val="Pargrafodelista"/>
+      </w:pPr>
+    </w:p>
+    <w:p>
+      <w:r>
+        <w:t xml:space="preserve">Es importante destacar que las zonas de cultivo de </w:t>
+      </w:r>
+      <w:proofErr w:type="spellStart"/>
+      <w:r>
+        <w:t>vids</w:t>
+      </w:r>
+      <w:proofErr w:type="spellEnd"/>
+      <w:r>
+        <w:t>, tienen un tipo de formación especifico.</w:t>
       </w:r>
     </w:p>
     <w:p>
@@ -313,7 +355,6 @@
         </w:numPr>
       </w:pPr>
       <w:r>
-        <w:lastRenderedPageBreak/>
         <w:t>Carga de las cajas de uva: Durante esta tarea un capataz con permiso de conducción de tractor, junto con tres personas mas de personal de vendimia, almacenaran las cajas de racimos de uva en los tractores, y cada vez que se llena el tractor este será destinado a bodega donde se almacenaran los racimos de uva.</w:t>
       </w:r>
       <w:r>
@@ -406,6 +447,7 @@
         <w:pStyle w:val="Ttulo3"/>
       </w:pPr>
       <w:r>
+        <w:lastRenderedPageBreak/>
         <w:t>Tractorista</w:t>
       </w:r>
     </w:p>
@@ -580,7 +622,11 @@
         <w:t xml:space="preserve"> y asignar personal de vendimia a los trabajos a realizar. </w:t>
       </w:r>
       <w:r>
-        <w:t>Estos trabajos pueden finalizar el trabajo de la línea o pausarse y reanudar el trabajo en línea más adelante.</w:t>
+        <w:t xml:space="preserve">Estos trabajos pueden finalizar el trabajo de la línea o pausarse y reanudar el trabajo </w:t>
+      </w:r>
+      <w:r>
+        <w:lastRenderedPageBreak/>
+        <w:t>en línea más adelante.</w:t>
       </w:r>
       <w:r>
         <w:t xml:space="preserve"> Para ayudar en este proceso de iniciar tareas, el capataz podrá leer un código QR que identifica a cada una de las líneas para iniciar el trabajo solo asignando a trabajadores de vendimia.</w:t>
@@ -588,7 +634,6 @@
     </w:p>
     <w:p>
       <w:r>
-        <w:lastRenderedPageBreak/>
         <w:t>Durante</w:t>
       </w:r>
       <w:r>

</xml_diff>